<commit_message>
achitectuur ontwerp af, documenten naar correcte locatie verplaatst of verwijdert, testrapport scherm  en verder aan testplan gewerkt
</commit_message>
<xml_diff>
--- a/documentatie/verslagen/Test-rapporten.docx
+++ b/documentatie/verslagen/Test-rapporten.docx
@@ -19,16 +19,7 @@
           <w:sz w:val="28"/>
           <w:szCs w:val="28"/>
         </w:rPr>
-        <w:t xml:space="preserve">US 9: </w:t>
-      </w:r>
-      <w:r>
-        <w:rPr>
-          <w:b/>
-          <w:bCs/>
-          <w:sz w:val="28"/>
-          <w:szCs w:val="28"/>
-        </w:rPr>
-        <w:t>De pinautomaat heeft een display screen</w:t>
+        <w:t>US 9: De pinautomaat heeft een display screen</w:t>
       </w:r>
     </w:p>
     <w:p>
@@ -43,7 +34,7 @@
     </w:p>
     <w:p>
       <w:pPr>
-        <w:pStyle w:val="Lijstalinea"/>
+        <w:pStyle w:val="ListParagraph"/>
         <w:numPr>
           <w:ilvl w:val="0"/>
           <w:numId w:val="1"/>
@@ -56,12 +47,12 @@
         <w:rPr>
           <w:color w:val="FF0000"/>
         </w:rPr>
-        <w:t>HP 2 in 1</w:t>
+        <w:t>HP elite X2</w:t>
       </w:r>
     </w:p>
     <w:p>
       <w:pPr>
-        <w:pStyle w:val="Lijstalinea"/>
+        <w:pStyle w:val="ListParagraph"/>
         <w:numPr>
           <w:ilvl w:val="0"/>
           <w:numId w:val="1"/>
@@ -74,12 +65,32 @@
         <w:rPr>
           <w:color w:val="FF0000"/>
         </w:rPr>
-        <w:t>Lenovo laptop</w:t>
+        <w:t>L</w:t>
+      </w:r>
+      <w:r>
+        <w:rPr>
+          <w:color w:val="FF0000"/>
+        </w:rPr>
+        <w:t xml:space="preserve">enovo </w:t>
+      </w:r>
+      <w:proofErr w:type="spellStart"/>
+      <w:r>
+        <w:rPr>
+          <w:color w:val="FF0000"/>
+        </w:rPr>
+        <w:t>ideapad</w:t>
+      </w:r>
+      <w:proofErr w:type="spellEnd"/>
+      <w:r>
+        <w:rPr>
+          <w:color w:val="FF0000"/>
+        </w:rPr>
+        <w:t xml:space="preserve"> 320-15ikb</w:t>
       </w:r>
     </w:p>
     <w:p>
       <w:pPr>
-        <w:pStyle w:val="Lijstalinea"/>
+        <w:pStyle w:val="ListParagraph"/>
         <w:numPr>
           <w:ilvl w:val="0"/>
           <w:numId w:val="1"/>
@@ -106,35 +117,50 @@
     </w:p>
     <w:tbl>
       <w:tblPr>
-        <w:tblStyle w:val="Tabelraster"/>
+        <w:tblStyle w:val="TableGrid"/>
         <w:tblW w:w="0" w:type="auto"/>
         <w:tblLook w:val="04A0" w:firstRow="1" w:lastRow="0" w:firstColumn="1" w:lastColumn="0" w:noHBand="0" w:noVBand="1"/>
       </w:tblPr>
       <w:tblGrid>
-        <w:gridCol w:w="1548"/>
-        <w:gridCol w:w="3870"/>
-        <w:gridCol w:w="4128"/>
+        <w:gridCol w:w="1477"/>
+        <w:gridCol w:w="1183"/>
+        <w:gridCol w:w="3973"/>
+        <w:gridCol w:w="2989"/>
       </w:tblGrid>
       <w:tr>
         <w:tc>
           <w:tcPr>
-            <w:tcW w:w="1548" w:type="dxa"/>
-          </w:tcPr>
-          <w:p/>
-        </w:tc>
-        <w:tc>
-          <w:tcPr>
-            <w:tcW w:w="3870" w:type="dxa"/>
+            <w:tcW w:w="1477" w:type="dxa"/>
           </w:tcPr>
           <w:p>
             <w:r>
-              <w:t>Plus</w:t>
+              <w:t>Apparaat</w:t>
             </w:r>
           </w:p>
         </w:tc>
         <w:tc>
           <w:tcPr>
-            <w:tcW w:w="4128" w:type="dxa"/>
+            <w:tcW w:w="1183" w:type="dxa"/>
+          </w:tcPr>
+          <w:p>
+            <w:r>
+              <w:t>Software</w:t>
+            </w:r>
+          </w:p>
+        </w:tc>
+        <w:tc>
+          <w:tcPr>
+            <w:tcW w:w="3973" w:type="dxa"/>
+          </w:tcPr>
+          <w:p>
+            <w:r>
+              <w:t>Plus</w:t>
+            </w:r>
+          </w:p>
+        </w:tc>
+        <w:tc>
+          <w:tcPr>
+            <w:tcW w:w="2989" w:type="dxa"/>
           </w:tcPr>
           <w:p>
             <w:r>
@@ -146,7 +172,7 @@
       <w:tr>
         <w:tc>
           <w:tcPr>
-            <w:tcW w:w="1548" w:type="dxa"/>
+            <w:tcW w:w="1477" w:type="dxa"/>
           </w:tcPr>
           <w:p>
             <w:pPr>
@@ -158,27 +184,83 @@
               <w:rPr>
                 <w:color w:val="FF0000"/>
               </w:rPr>
-              <w:t>HP 2 in 1</w:t>
+              <w:t>HP elite X2</w:t>
             </w:r>
           </w:p>
         </w:tc>
         <w:tc>
           <w:tcPr>
-            <w:tcW w:w="3870" w:type="dxa"/>
+            <w:tcW w:w="1183" w:type="dxa"/>
           </w:tcPr>
-          <w:p/>
+          <w:p>
+            <w:r>
+              <w:t>Linux</w:t>
+            </w:r>
+          </w:p>
         </w:tc>
         <w:tc>
           <w:tcPr>
-            <w:tcW w:w="4128" w:type="dxa"/>
+            <w:tcW w:w="3973" w:type="dxa"/>
           </w:tcPr>
-          <w:p/>
+          <w:p>
+            <w:pPr>
+              <w:pStyle w:val="ListParagraph"/>
+              <w:numPr>
+                <w:ilvl w:val="0"/>
+                <w:numId w:val="3"/>
+              </w:numPr>
+            </w:pPr>
+            <w:r>
+              <w:t>Heeft een hoog kleur contrast.</w:t>
+            </w:r>
+          </w:p>
+          <w:p>
+            <w:pPr>
+              <w:pStyle w:val="ListParagraph"/>
+              <w:numPr>
+                <w:ilvl w:val="0"/>
+                <w:numId w:val="3"/>
+              </w:numPr>
+            </w:pPr>
+            <w:r>
+              <w:t>Het beeldscherm is erg fel waardoor kleuren erg duidelijk zijn. Ook wanneer je tegen de zon in op het scherm kijkt en als je met de zon in de rug naar het scherm kijkt.</w:t>
+            </w:r>
+          </w:p>
+          <w:p>
+            <w:pPr>
+              <w:pStyle w:val="ListParagraph"/>
+              <w:numPr>
+                <w:ilvl w:val="0"/>
+                <w:numId w:val="3"/>
+              </w:numPr>
+            </w:pPr>
+            <w:r>
+              <w:t>Heeft touchscreen</w:t>
+            </w:r>
+          </w:p>
+        </w:tc>
+        <w:tc>
+          <w:tcPr>
+            <w:tcW w:w="2989" w:type="dxa"/>
+          </w:tcPr>
+          <w:p>
+            <w:pPr>
+              <w:pStyle w:val="ListParagraph"/>
+              <w:numPr>
+                <w:ilvl w:val="0"/>
+                <w:numId w:val="5"/>
+              </w:numPr>
+            </w:pPr>
+            <w:r>
+              <w:t>Het beeldscherm heeft een lijn die door de lengte van scherm loopt.</w:t>
+            </w:r>
+          </w:p>
         </w:tc>
       </w:tr>
       <w:tr>
         <w:tc>
           <w:tcPr>
-            <w:tcW w:w="1548" w:type="dxa"/>
+            <w:tcW w:w="1477" w:type="dxa"/>
           </w:tcPr>
           <w:p>
             <w:pPr>
@@ -190,27 +272,101 @@
               <w:rPr>
                 <w:color w:val="FF0000"/>
               </w:rPr>
-              <w:t>Lenovo laptop</w:t>
+              <w:t xml:space="preserve">Lenovo </w:t>
             </w:r>
           </w:p>
         </w:tc>
         <w:tc>
           <w:tcPr>
-            <w:tcW w:w="3870" w:type="dxa"/>
+            <w:tcW w:w="1183" w:type="dxa"/>
           </w:tcPr>
-          <w:p/>
+          <w:p>
+            <w:r>
+              <w:t>Linux</w:t>
+            </w:r>
+          </w:p>
         </w:tc>
         <w:tc>
           <w:tcPr>
-            <w:tcW w:w="4128" w:type="dxa"/>
+            <w:tcW w:w="3973" w:type="dxa"/>
           </w:tcPr>
-          <w:p/>
+          <w:p>
+            <w:pPr>
+              <w:pStyle w:val="ListParagraph"/>
+              <w:numPr>
+                <w:ilvl w:val="0"/>
+                <w:numId w:val="4"/>
+              </w:numPr>
+            </w:pPr>
+            <w:r>
+              <w:t>Heeft een g</w:t>
+            </w:r>
+            <w:r>
+              <w:t>root scherm</w:t>
+            </w:r>
+          </w:p>
+          <w:p>
+            <w:pPr>
+              <w:pStyle w:val="ListParagraph"/>
+              <w:numPr>
+                <w:ilvl w:val="0"/>
+                <w:numId w:val="4"/>
+              </w:numPr>
+            </w:pPr>
+            <w:r>
+              <w:t>Heeft een touchscreen</w:t>
+            </w:r>
+          </w:p>
+        </w:tc>
+        <w:tc>
+          <w:tcPr>
+            <w:tcW w:w="2989" w:type="dxa"/>
+          </w:tcPr>
+          <w:p>
+            <w:pPr>
+              <w:pStyle w:val="ListParagraph"/>
+              <w:numPr>
+                <w:ilvl w:val="0"/>
+                <w:numId w:val="5"/>
+              </w:numPr>
+            </w:pPr>
+            <w:r>
+              <w:t>Kleuren veranderen zodra je uit een andere hoek naar scherm kijkt.</w:t>
+            </w:r>
+          </w:p>
+          <w:p>
+            <w:pPr>
+              <w:pStyle w:val="ListParagraph"/>
+              <w:numPr>
+                <w:ilvl w:val="0"/>
+                <w:numId w:val="5"/>
+              </w:numPr>
+            </w:pPr>
+            <w:r>
+              <w:t xml:space="preserve">Het scherm is wat dim waardoor </w:t>
+            </w:r>
+            <w:r>
+              <w:t>de kleuren donkerder weg vallen zodra het scherm in de zon of tegen de zon in werd gehouden.</w:t>
+            </w:r>
+          </w:p>
+          <w:p>
+            <w:pPr>
+              <w:pStyle w:val="ListParagraph"/>
+              <w:numPr>
+                <w:ilvl w:val="0"/>
+                <w:numId w:val="5"/>
+              </w:numPr>
+            </w:pPr>
+            <w:r>
+              <w:t>Geen touchscreen</w:t>
+            </w:r>
+          </w:p>
         </w:tc>
       </w:tr>
       <w:tr>
         <w:tc>
           <w:tcPr>
-            <w:tcW w:w="1548" w:type="dxa"/>
+            <w:tcW w:w="1477" w:type="dxa"/>
           </w:tcPr>
           <w:p>
             <w:pPr>
@@ -228,15 +384,59 @@
         </w:tc>
         <w:tc>
           <w:tcPr>
-            <w:tcW w:w="3870" w:type="dxa"/>
+            <w:tcW w:w="1183" w:type="dxa"/>
           </w:tcPr>
-          <w:p/>
+          <w:p>
+            <w:r>
+              <w:t>Chrome</w:t>
+            </w:r>
+          </w:p>
         </w:tc>
         <w:tc>
           <w:tcPr>
-            <w:tcW w:w="4128" w:type="dxa"/>
+            <w:tcW w:w="3973" w:type="dxa"/>
           </w:tcPr>
-          <w:p/>
+          <w:p>
+            <w:pPr>
+              <w:pStyle w:val="ListParagraph"/>
+              <w:numPr>
+                <w:ilvl w:val="0"/>
+                <w:numId w:val="4"/>
+              </w:numPr>
+            </w:pPr>
+          </w:p>
+        </w:tc>
+        <w:tc>
+          <w:tcPr>
+            <w:tcW w:w="2989" w:type="dxa"/>
+          </w:tcPr>
+          <w:p>
+            <w:pPr>
+              <w:pStyle w:val="ListParagraph"/>
+              <w:numPr>
+                <w:ilvl w:val="0"/>
+                <w:numId w:val="5"/>
+              </w:numPr>
+            </w:pPr>
+            <w:r>
+              <w:t>Het scherm heeft een grijze tint waardoor de kleuren donkerder weg vallen zodra het scherm in de zon of tegen de zon in werd gehouden.</w:t>
+            </w:r>
+          </w:p>
+          <w:p>
+            <w:pPr>
+              <w:pStyle w:val="ListParagraph"/>
+              <w:numPr>
+                <w:ilvl w:val="0"/>
+                <w:numId w:val="5"/>
+              </w:numPr>
+            </w:pPr>
+            <w:r>
+              <w:t>Heeft een klein</w:t>
+            </w:r>
+            <w:r>
+              <w:t xml:space="preserve"> scherm</w:t>
+            </w:r>
+          </w:p>
         </w:tc>
       </w:tr>
     </w:tbl>
@@ -249,10 +449,25 @@
         <w:rPr>
           <w:color w:val="FF0000"/>
         </w:rPr>
-        <w:t>HP 2 in 1</w:t>
+        <w:t>HP elite X2</w:t>
       </w:r>
       <w:r>
-        <w:t xml:space="preserve"> gekozen omdat …</w:t>
+        <w:rPr>
+          <w:color w:val="FF0000"/>
+        </w:rPr>
+        <w:t xml:space="preserve"> </w:t>
+      </w:r>
+      <w:r>
+        <w:t xml:space="preserve">gekozen omdat </w:t>
+      </w:r>
+      <w:r>
+        <w:t xml:space="preserve">deze met kop en schouders boven de andere twee schermen uit de testen is gekomen. Van alle 3 </w:t>
+      </w:r>
+      <w:r>
+        <w:t xml:space="preserve">de laptops </w:t>
+      </w:r>
+      <w:r>
+        <w:t xml:space="preserve">is dit scherm een fijn formaat, dus niet te groot en niet te klein. De kleuren zijn het duidelijkst en het scherm is het felst waardoor alles goed te zien is. </w:t>
       </w:r>
     </w:p>
     <w:sectPr>
@@ -380,8 +595,471 @@
       </w:rPr>
     </w:lvl>
   </w:abstractNum>
+  <w:abstractNum w:abstractNumId="1" w15:restartNumberingAfterBreak="0">
+    <w:nsid w:val="23DD0C6F"/>
+    <w:multiLevelType w:val="hybridMultilevel"/>
+    <w:tmpl w:val="C0724E14"/>
+    <w:lvl w:ilvl="0" w:tplc="050AAEB0">
+      <w:start w:val="1"/>
+      <w:numFmt w:val="bullet"/>
+      <w:lvlText w:val=""/>
+      <w:lvlJc w:val="left"/>
+      <w:pPr>
+        <w:ind w:left="360" w:hanging="360"/>
+      </w:pPr>
+      <w:rPr>
+        <w:rFonts w:ascii="Wingdings" w:hAnsi="Wingdings" w:hint="default"/>
+      </w:rPr>
+    </w:lvl>
+    <w:lvl w:ilvl="1" w:tplc="FFFFFFFF" w:tentative="1">
+      <w:start w:val="1"/>
+      <w:numFmt w:val="bullet"/>
+      <w:lvlText w:val="o"/>
+      <w:lvlJc w:val="left"/>
+      <w:pPr>
+        <w:ind w:left="1080" w:hanging="360"/>
+      </w:pPr>
+      <w:rPr>
+        <w:rFonts w:ascii="Courier New" w:hAnsi="Courier New" w:cs="Courier New" w:hint="default"/>
+      </w:rPr>
+    </w:lvl>
+    <w:lvl w:ilvl="2" w:tplc="FFFFFFFF" w:tentative="1">
+      <w:start w:val="1"/>
+      <w:numFmt w:val="bullet"/>
+      <w:lvlText w:val=""/>
+      <w:lvlJc w:val="left"/>
+      <w:pPr>
+        <w:ind w:left="1800" w:hanging="360"/>
+      </w:pPr>
+      <w:rPr>
+        <w:rFonts w:ascii="Wingdings" w:hAnsi="Wingdings" w:hint="default"/>
+      </w:rPr>
+    </w:lvl>
+    <w:lvl w:ilvl="3" w:tplc="FFFFFFFF" w:tentative="1">
+      <w:start w:val="1"/>
+      <w:numFmt w:val="bullet"/>
+      <w:lvlText w:val=""/>
+      <w:lvlJc w:val="left"/>
+      <w:pPr>
+        <w:ind w:left="2520" w:hanging="360"/>
+      </w:pPr>
+      <w:rPr>
+        <w:rFonts w:ascii="Symbol" w:hAnsi="Symbol" w:hint="default"/>
+      </w:rPr>
+    </w:lvl>
+    <w:lvl w:ilvl="4" w:tplc="FFFFFFFF" w:tentative="1">
+      <w:start w:val="1"/>
+      <w:numFmt w:val="bullet"/>
+      <w:lvlText w:val="o"/>
+      <w:lvlJc w:val="left"/>
+      <w:pPr>
+        <w:ind w:left="3240" w:hanging="360"/>
+      </w:pPr>
+      <w:rPr>
+        <w:rFonts w:ascii="Courier New" w:hAnsi="Courier New" w:cs="Courier New" w:hint="default"/>
+      </w:rPr>
+    </w:lvl>
+    <w:lvl w:ilvl="5" w:tplc="FFFFFFFF" w:tentative="1">
+      <w:start w:val="1"/>
+      <w:numFmt w:val="bullet"/>
+      <w:lvlText w:val=""/>
+      <w:lvlJc w:val="left"/>
+      <w:pPr>
+        <w:ind w:left="3960" w:hanging="360"/>
+      </w:pPr>
+      <w:rPr>
+        <w:rFonts w:ascii="Wingdings" w:hAnsi="Wingdings" w:hint="default"/>
+      </w:rPr>
+    </w:lvl>
+    <w:lvl w:ilvl="6" w:tplc="FFFFFFFF" w:tentative="1">
+      <w:start w:val="1"/>
+      <w:numFmt w:val="bullet"/>
+      <w:lvlText w:val=""/>
+      <w:lvlJc w:val="left"/>
+      <w:pPr>
+        <w:ind w:left="4680" w:hanging="360"/>
+      </w:pPr>
+      <w:rPr>
+        <w:rFonts w:ascii="Symbol" w:hAnsi="Symbol" w:hint="default"/>
+      </w:rPr>
+    </w:lvl>
+    <w:lvl w:ilvl="7" w:tplc="FFFFFFFF" w:tentative="1">
+      <w:start w:val="1"/>
+      <w:numFmt w:val="bullet"/>
+      <w:lvlText w:val="o"/>
+      <w:lvlJc w:val="left"/>
+      <w:pPr>
+        <w:ind w:left="5400" w:hanging="360"/>
+      </w:pPr>
+      <w:rPr>
+        <w:rFonts w:ascii="Courier New" w:hAnsi="Courier New" w:cs="Courier New" w:hint="default"/>
+      </w:rPr>
+    </w:lvl>
+    <w:lvl w:ilvl="8" w:tplc="FFFFFFFF" w:tentative="1">
+      <w:start w:val="1"/>
+      <w:numFmt w:val="bullet"/>
+      <w:lvlText w:val=""/>
+      <w:lvlJc w:val="left"/>
+      <w:pPr>
+        <w:ind w:left="6120" w:hanging="360"/>
+      </w:pPr>
+      <w:rPr>
+        <w:rFonts w:ascii="Wingdings" w:hAnsi="Wingdings" w:hint="default"/>
+      </w:rPr>
+    </w:lvl>
+  </w:abstractNum>
+  <w:abstractNum w:abstractNumId="2" w15:restartNumberingAfterBreak="0">
+    <w:nsid w:val="3A8F3FEA"/>
+    <w:multiLevelType w:val="hybridMultilevel"/>
+    <w:tmpl w:val="733061D0"/>
+    <w:lvl w:ilvl="0" w:tplc="877ABBC0">
+      <w:start w:val="1"/>
+      <w:numFmt w:val="bullet"/>
+      <w:lvlText w:val=""/>
+      <w:lvlJc w:val="left"/>
+      <w:pPr>
+        <w:ind w:left="360" w:hanging="360"/>
+      </w:pPr>
+      <w:rPr>
+        <w:rFonts w:ascii="Wingdings" w:hAnsi="Wingdings" w:hint="default"/>
+      </w:rPr>
+    </w:lvl>
+    <w:lvl w:ilvl="1" w:tplc="04130003" w:tentative="1">
+      <w:start w:val="1"/>
+      <w:numFmt w:val="bullet"/>
+      <w:lvlText w:val="o"/>
+      <w:lvlJc w:val="left"/>
+      <w:pPr>
+        <w:ind w:left="1080" w:hanging="360"/>
+      </w:pPr>
+      <w:rPr>
+        <w:rFonts w:ascii="Courier New" w:hAnsi="Courier New" w:cs="Courier New" w:hint="default"/>
+      </w:rPr>
+    </w:lvl>
+    <w:lvl w:ilvl="2" w:tplc="04130005" w:tentative="1">
+      <w:start w:val="1"/>
+      <w:numFmt w:val="bullet"/>
+      <w:lvlText w:val=""/>
+      <w:lvlJc w:val="left"/>
+      <w:pPr>
+        <w:ind w:left="1800" w:hanging="360"/>
+      </w:pPr>
+      <w:rPr>
+        <w:rFonts w:ascii="Wingdings" w:hAnsi="Wingdings" w:hint="default"/>
+      </w:rPr>
+    </w:lvl>
+    <w:lvl w:ilvl="3" w:tplc="04130001" w:tentative="1">
+      <w:start w:val="1"/>
+      <w:numFmt w:val="bullet"/>
+      <w:lvlText w:val=""/>
+      <w:lvlJc w:val="left"/>
+      <w:pPr>
+        <w:ind w:left="2520" w:hanging="360"/>
+      </w:pPr>
+      <w:rPr>
+        <w:rFonts w:ascii="Symbol" w:hAnsi="Symbol" w:hint="default"/>
+      </w:rPr>
+    </w:lvl>
+    <w:lvl w:ilvl="4" w:tplc="04130003" w:tentative="1">
+      <w:start w:val="1"/>
+      <w:numFmt w:val="bullet"/>
+      <w:lvlText w:val="o"/>
+      <w:lvlJc w:val="left"/>
+      <w:pPr>
+        <w:ind w:left="3240" w:hanging="360"/>
+      </w:pPr>
+      <w:rPr>
+        <w:rFonts w:ascii="Courier New" w:hAnsi="Courier New" w:cs="Courier New" w:hint="default"/>
+      </w:rPr>
+    </w:lvl>
+    <w:lvl w:ilvl="5" w:tplc="04130005" w:tentative="1">
+      <w:start w:val="1"/>
+      <w:numFmt w:val="bullet"/>
+      <w:lvlText w:val=""/>
+      <w:lvlJc w:val="left"/>
+      <w:pPr>
+        <w:ind w:left="3960" w:hanging="360"/>
+      </w:pPr>
+      <w:rPr>
+        <w:rFonts w:ascii="Wingdings" w:hAnsi="Wingdings" w:hint="default"/>
+      </w:rPr>
+    </w:lvl>
+    <w:lvl w:ilvl="6" w:tplc="04130001" w:tentative="1">
+      <w:start w:val="1"/>
+      <w:numFmt w:val="bullet"/>
+      <w:lvlText w:val=""/>
+      <w:lvlJc w:val="left"/>
+      <w:pPr>
+        <w:ind w:left="4680" w:hanging="360"/>
+      </w:pPr>
+      <w:rPr>
+        <w:rFonts w:ascii="Symbol" w:hAnsi="Symbol" w:hint="default"/>
+      </w:rPr>
+    </w:lvl>
+    <w:lvl w:ilvl="7" w:tplc="04130003" w:tentative="1">
+      <w:start w:val="1"/>
+      <w:numFmt w:val="bullet"/>
+      <w:lvlText w:val="o"/>
+      <w:lvlJc w:val="left"/>
+      <w:pPr>
+        <w:ind w:left="5400" w:hanging="360"/>
+      </w:pPr>
+      <w:rPr>
+        <w:rFonts w:ascii="Courier New" w:hAnsi="Courier New" w:cs="Courier New" w:hint="default"/>
+      </w:rPr>
+    </w:lvl>
+    <w:lvl w:ilvl="8" w:tplc="04130005" w:tentative="1">
+      <w:start w:val="1"/>
+      <w:numFmt w:val="bullet"/>
+      <w:lvlText w:val=""/>
+      <w:lvlJc w:val="left"/>
+      <w:pPr>
+        <w:ind w:left="6120" w:hanging="360"/>
+      </w:pPr>
+      <w:rPr>
+        <w:rFonts w:ascii="Wingdings" w:hAnsi="Wingdings" w:hint="default"/>
+      </w:rPr>
+    </w:lvl>
+  </w:abstractNum>
+  <w:abstractNum w:abstractNumId="3" w15:restartNumberingAfterBreak="0">
+    <w:nsid w:val="5E732E36"/>
+    <w:multiLevelType w:val="hybridMultilevel"/>
+    <w:tmpl w:val="98F6AF7C"/>
+    <w:lvl w:ilvl="0" w:tplc="877ABBC0">
+      <w:start w:val="1"/>
+      <w:numFmt w:val="bullet"/>
+      <w:lvlText w:val=""/>
+      <w:lvlJc w:val="left"/>
+      <w:pPr>
+        <w:ind w:left="360" w:hanging="360"/>
+      </w:pPr>
+      <w:rPr>
+        <w:rFonts w:ascii="Wingdings" w:hAnsi="Wingdings" w:hint="default"/>
+      </w:rPr>
+    </w:lvl>
+    <w:lvl w:ilvl="1" w:tplc="04130003" w:tentative="1">
+      <w:start w:val="1"/>
+      <w:numFmt w:val="bullet"/>
+      <w:lvlText w:val="o"/>
+      <w:lvlJc w:val="left"/>
+      <w:pPr>
+        <w:ind w:left="1080" w:hanging="360"/>
+      </w:pPr>
+      <w:rPr>
+        <w:rFonts w:ascii="Courier New" w:hAnsi="Courier New" w:cs="Courier New" w:hint="default"/>
+      </w:rPr>
+    </w:lvl>
+    <w:lvl w:ilvl="2" w:tplc="04130005" w:tentative="1">
+      <w:start w:val="1"/>
+      <w:numFmt w:val="bullet"/>
+      <w:lvlText w:val=""/>
+      <w:lvlJc w:val="left"/>
+      <w:pPr>
+        <w:ind w:left="1800" w:hanging="360"/>
+      </w:pPr>
+      <w:rPr>
+        <w:rFonts w:ascii="Wingdings" w:hAnsi="Wingdings" w:hint="default"/>
+      </w:rPr>
+    </w:lvl>
+    <w:lvl w:ilvl="3" w:tplc="04130001" w:tentative="1">
+      <w:start w:val="1"/>
+      <w:numFmt w:val="bullet"/>
+      <w:lvlText w:val=""/>
+      <w:lvlJc w:val="left"/>
+      <w:pPr>
+        <w:ind w:left="2520" w:hanging="360"/>
+      </w:pPr>
+      <w:rPr>
+        <w:rFonts w:ascii="Symbol" w:hAnsi="Symbol" w:hint="default"/>
+      </w:rPr>
+    </w:lvl>
+    <w:lvl w:ilvl="4" w:tplc="04130003" w:tentative="1">
+      <w:start w:val="1"/>
+      <w:numFmt w:val="bullet"/>
+      <w:lvlText w:val="o"/>
+      <w:lvlJc w:val="left"/>
+      <w:pPr>
+        <w:ind w:left="3240" w:hanging="360"/>
+      </w:pPr>
+      <w:rPr>
+        <w:rFonts w:ascii="Courier New" w:hAnsi="Courier New" w:cs="Courier New" w:hint="default"/>
+      </w:rPr>
+    </w:lvl>
+    <w:lvl w:ilvl="5" w:tplc="04130005" w:tentative="1">
+      <w:start w:val="1"/>
+      <w:numFmt w:val="bullet"/>
+      <w:lvlText w:val=""/>
+      <w:lvlJc w:val="left"/>
+      <w:pPr>
+        <w:ind w:left="3960" w:hanging="360"/>
+      </w:pPr>
+      <w:rPr>
+        <w:rFonts w:ascii="Wingdings" w:hAnsi="Wingdings" w:hint="default"/>
+      </w:rPr>
+    </w:lvl>
+    <w:lvl w:ilvl="6" w:tplc="04130001" w:tentative="1">
+      <w:start w:val="1"/>
+      <w:numFmt w:val="bullet"/>
+      <w:lvlText w:val=""/>
+      <w:lvlJc w:val="left"/>
+      <w:pPr>
+        <w:ind w:left="4680" w:hanging="360"/>
+      </w:pPr>
+      <w:rPr>
+        <w:rFonts w:ascii="Symbol" w:hAnsi="Symbol" w:hint="default"/>
+      </w:rPr>
+    </w:lvl>
+    <w:lvl w:ilvl="7" w:tplc="04130003" w:tentative="1">
+      <w:start w:val="1"/>
+      <w:numFmt w:val="bullet"/>
+      <w:lvlText w:val="o"/>
+      <w:lvlJc w:val="left"/>
+      <w:pPr>
+        <w:ind w:left="5400" w:hanging="360"/>
+      </w:pPr>
+      <w:rPr>
+        <w:rFonts w:ascii="Courier New" w:hAnsi="Courier New" w:cs="Courier New" w:hint="default"/>
+      </w:rPr>
+    </w:lvl>
+    <w:lvl w:ilvl="8" w:tplc="04130005" w:tentative="1">
+      <w:start w:val="1"/>
+      <w:numFmt w:val="bullet"/>
+      <w:lvlText w:val=""/>
+      <w:lvlJc w:val="left"/>
+      <w:pPr>
+        <w:ind w:left="6120" w:hanging="360"/>
+      </w:pPr>
+      <w:rPr>
+        <w:rFonts w:ascii="Wingdings" w:hAnsi="Wingdings" w:hint="default"/>
+      </w:rPr>
+    </w:lvl>
+  </w:abstractNum>
+  <w:abstractNum w:abstractNumId="4" w15:restartNumberingAfterBreak="0">
+    <w:nsid w:val="754B1B17"/>
+    <w:multiLevelType w:val="hybridMultilevel"/>
+    <w:tmpl w:val="5602E6A2"/>
+    <w:lvl w:ilvl="0" w:tplc="0CFC9406">
+      <w:numFmt w:val="bullet"/>
+      <w:lvlText w:val="-"/>
+      <w:lvlJc w:val="left"/>
+      <w:pPr>
+        <w:ind w:left="360" w:hanging="360"/>
+      </w:pPr>
+      <w:rPr>
+        <w:rFonts w:ascii="Calibri" w:eastAsiaTheme="minorHAnsi" w:hAnsi="Calibri" w:cs="Calibri" w:hint="default"/>
+      </w:rPr>
+    </w:lvl>
+    <w:lvl w:ilvl="1" w:tplc="04130003" w:tentative="1">
+      <w:start w:val="1"/>
+      <w:numFmt w:val="bullet"/>
+      <w:lvlText w:val="o"/>
+      <w:lvlJc w:val="left"/>
+      <w:pPr>
+        <w:ind w:left="1080" w:hanging="360"/>
+      </w:pPr>
+      <w:rPr>
+        <w:rFonts w:ascii="Courier New" w:hAnsi="Courier New" w:cs="Courier New" w:hint="default"/>
+      </w:rPr>
+    </w:lvl>
+    <w:lvl w:ilvl="2" w:tplc="04130005" w:tentative="1">
+      <w:start w:val="1"/>
+      <w:numFmt w:val="bullet"/>
+      <w:lvlText w:val=""/>
+      <w:lvlJc w:val="left"/>
+      <w:pPr>
+        <w:ind w:left="1800" w:hanging="360"/>
+      </w:pPr>
+      <w:rPr>
+        <w:rFonts w:ascii="Wingdings" w:hAnsi="Wingdings" w:hint="default"/>
+      </w:rPr>
+    </w:lvl>
+    <w:lvl w:ilvl="3" w:tplc="04130001" w:tentative="1">
+      <w:start w:val="1"/>
+      <w:numFmt w:val="bullet"/>
+      <w:lvlText w:val=""/>
+      <w:lvlJc w:val="left"/>
+      <w:pPr>
+        <w:ind w:left="2520" w:hanging="360"/>
+      </w:pPr>
+      <w:rPr>
+        <w:rFonts w:ascii="Symbol" w:hAnsi="Symbol" w:hint="default"/>
+      </w:rPr>
+    </w:lvl>
+    <w:lvl w:ilvl="4" w:tplc="04130003" w:tentative="1">
+      <w:start w:val="1"/>
+      <w:numFmt w:val="bullet"/>
+      <w:lvlText w:val="o"/>
+      <w:lvlJc w:val="left"/>
+      <w:pPr>
+        <w:ind w:left="3240" w:hanging="360"/>
+      </w:pPr>
+      <w:rPr>
+        <w:rFonts w:ascii="Courier New" w:hAnsi="Courier New" w:cs="Courier New" w:hint="default"/>
+      </w:rPr>
+    </w:lvl>
+    <w:lvl w:ilvl="5" w:tplc="04130005" w:tentative="1">
+      <w:start w:val="1"/>
+      <w:numFmt w:val="bullet"/>
+      <w:lvlText w:val=""/>
+      <w:lvlJc w:val="left"/>
+      <w:pPr>
+        <w:ind w:left="3960" w:hanging="360"/>
+      </w:pPr>
+      <w:rPr>
+        <w:rFonts w:ascii="Wingdings" w:hAnsi="Wingdings" w:hint="default"/>
+      </w:rPr>
+    </w:lvl>
+    <w:lvl w:ilvl="6" w:tplc="04130001" w:tentative="1">
+      <w:start w:val="1"/>
+      <w:numFmt w:val="bullet"/>
+      <w:lvlText w:val=""/>
+      <w:lvlJc w:val="left"/>
+      <w:pPr>
+        <w:ind w:left="4680" w:hanging="360"/>
+      </w:pPr>
+      <w:rPr>
+        <w:rFonts w:ascii="Symbol" w:hAnsi="Symbol" w:hint="default"/>
+      </w:rPr>
+    </w:lvl>
+    <w:lvl w:ilvl="7" w:tplc="04130003" w:tentative="1">
+      <w:start w:val="1"/>
+      <w:numFmt w:val="bullet"/>
+      <w:lvlText w:val="o"/>
+      <w:lvlJc w:val="left"/>
+      <w:pPr>
+        <w:ind w:left="5400" w:hanging="360"/>
+      </w:pPr>
+      <w:rPr>
+        <w:rFonts w:ascii="Courier New" w:hAnsi="Courier New" w:cs="Courier New" w:hint="default"/>
+      </w:rPr>
+    </w:lvl>
+    <w:lvl w:ilvl="8" w:tplc="04130005" w:tentative="1">
+      <w:start w:val="1"/>
+      <w:numFmt w:val="bullet"/>
+      <w:lvlText w:val=""/>
+      <w:lvlJc w:val="left"/>
+      <w:pPr>
+        <w:ind w:left="6120" w:hanging="360"/>
+      </w:pPr>
+      <w:rPr>
+        <w:rFonts w:ascii="Wingdings" w:hAnsi="Wingdings" w:hint="default"/>
+      </w:rPr>
+    </w:lvl>
+  </w:abstractNum>
   <w:num w:numId="1" w16cid:durableId="1011106774">
     <w:abstractNumId w:val="0"/>
+  </w:num>
+  <w:num w:numId="2" w16cid:durableId="1215850672">
+    <w:abstractNumId w:val="4"/>
+  </w:num>
+  <w:num w:numId="3" w16cid:durableId="1871987714">
+    <w:abstractNumId w:val="2"/>
+  </w:num>
+  <w:num w:numId="4" w16cid:durableId="305358603">
+    <w:abstractNumId w:val="3"/>
+  </w:num>
+  <w:num w:numId="5" w16cid:durableId="673651801">
+    <w:abstractNumId w:val="1"/>
   </w:num>
 </w:numbering>
 </file>
@@ -782,15 +1460,15 @@
     <w:lsdException w:name="Unresolved Mention" w:semiHidden="1" w:unhideWhenUsed="1"/>
     <w:lsdException w:name="Smart Link" w:semiHidden="1" w:unhideWhenUsed="1"/>
   </w:latentStyles>
-  <w:style w:type="paragraph" w:default="1" w:styleId="Standaard">
+  <w:style w:type="paragraph" w:default="1" w:styleId="Normal">
     <w:name w:val="Normal"/>
     <w:qFormat/>
   </w:style>
-  <w:style w:type="paragraph" w:styleId="Kop1">
+  <w:style w:type="paragraph" w:styleId="Heading1">
     <w:name w:val="heading 1"/>
-    <w:basedOn w:val="Standaard"/>
-    <w:next w:val="Standaard"/>
-    <w:link w:val="Kop1Char"/>
+    <w:basedOn w:val="Normal"/>
+    <w:next w:val="Normal"/>
+    <w:link w:val="Heading1Char"/>
     <w:uiPriority w:val="9"/>
     <w:qFormat/>
     <w:rsid w:val="00A038E8"/>
@@ -807,11 +1485,11 @@
       <w:szCs w:val="40"/>
     </w:rPr>
   </w:style>
-  <w:style w:type="paragraph" w:styleId="Kop2">
+  <w:style w:type="paragraph" w:styleId="Heading2">
     <w:name w:val="heading 2"/>
-    <w:basedOn w:val="Standaard"/>
-    <w:next w:val="Standaard"/>
-    <w:link w:val="Kop2Char"/>
+    <w:basedOn w:val="Normal"/>
+    <w:next w:val="Normal"/>
+    <w:link w:val="Heading2Char"/>
     <w:uiPriority w:val="9"/>
     <w:semiHidden/>
     <w:unhideWhenUsed/>
@@ -830,11 +1508,11 @@
       <w:szCs w:val="32"/>
     </w:rPr>
   </w:style>
-  <w:style w:type="paragraph" w:styleId="Kop3">
+  <w:style w:type="paragraph" w:styleId="Heading3">
     <w:name w:val="heading 3"/>
-    <w:basedOn w:val="Standaard"/>
-    <w:next w:val="Standaard"/>
-    <w:link w:val="Kop3Char"/>
+    <w:basedOn w:val="Normal"/>
+    <w:next w:val="Normal"/>
+    <w:link w:val="Heading3Char"/>
     <w:uiPriority w:val="9"/>
     <w:semiHidden/>
     <w:unhideWhenUsed/>
@@ -853,11 +1531,11 @@
       <w:szCs w:val="28"/>
     </w:rPr>
   </w:style>
-  <w:style w:type="paragraph" w:styleId="Kop4">
+  <w:style w:type="paragraph" w:styleId="Heading4">
     <w:name w:val="heading 4"/>
-    <w:basedOn w:val="Standaard"/>
-    <w:next w:val="Standaard"/>
-    <w:link w:val="Kop4Char"/>
+    <w:basedOn w:val="Normal"/>
+    <w:next w:val="Normal"/>
+    <w:link w:val="Heading4Char"/>
     <w:uiPriority w:val="9"/>
     <w:semiHidden/>
     <w:unhideWhenUsed/>
@@ -876,11 +1554,11 @@
       <w:color w:val="2F5496" w:themeColor="accent1" w:themeShade="BF"/>
     </w:rPr>
   </w:style>
-  <w:style w:type="paragraph" w:styleId="Kop5">
+  <w:style w:type="paragraph" w:styleId="Heading5">
     <w:name w:val="heading 5"/>
-    <w:basedOn w:val="Standaard"/>
-    <w:next w:val="Standaard"/>
-    <w:link w:val="Kop5Char"/>
+    <w:basedOn w:val="Normal"/>
+    <w:next w:val="Normal"/>
+    <w:link w:val="Heading5Char"/>
     <w:uiPriority w:val="9"/>
     <w:semiHidden/>
     <w:unhideWhenUsed/>
@@ -897,11 +1575,11 @@
       <w:color w:val="2F5496" w:themeColor="accent1" w:themeShade="BF"/>
     </w:rPr>
   </w:style>
-  <w:style w:type="paragraph" w:styleId="Kop6">
+  <w:style w:type="paragraph" w:styleId="Heading6">
     <w:name w:val="heading 6"/>
-    <w:basedOn w:val="Standaard"/>
-    <w:next w:val="Standaard"/>
-    <w:link w:val="Kop6Char"/>
+    <w:basedOn w:val="Normal"/>
+    <w:next w:val="Normal"/>
+    <w:link w:val="Heading6Char"/>
     <w:uiPriority w:val="9"/>
     <w:semiHidden/>
     <w:unhideWhenUsed/>
@@ -920,11 +1598,11 @@
       <w:color w:val="595959" w:themeColor="text1" w:themeTint="A6"/>
     </w:rPr>
   </w:style>
-  <w:style w:type="paragraph" w:styleId="Kop7">
+  <w:style w:type="paragraph" w:styleId="Heading7">
     <w:name w:val="heading 7"/>
-    <w:basedOn w:val="Standaard"/>
-    <w:next w:val="Standaard"/>
-    <w:link w:val="Kop7Char"/>
+    <w:basedOn w:val="Normal"/>
+    <w:next w:val="Normal"/>
+    <w:link w:val="Heading7Char"/>
     <w:uiPriority w:val="9"/>
     <w:semiHidden/>
     <w:unhideWhenUsed/>
@@ -941,11 +1619,11 @@
       <w:color w:val="595959" w:themeColor="text1" w:themeTint="A6"/>
     </w:rPr>
   </w:style>
-  <w:style w:type="paragraph" w:styleId="Kop8">
+  <w:style w:type="paragraph" w:styleId="Heading8">
     <w:name w:val="heading 8"/>
-    <w:basedOn w:val="Standaard"/>
-    <w:next w:val="Standaard"/>
-    <w:link w:val="Kop8Char"/>
+    <w:basedOn w:val="Normal"/>
+    <w:next w:val="Normal"/>
+    <w:link w:val="Heading8Char"/>
     <w:uiPriority w:val="9"/>
     <w:semiHidden/>
     <w:unhideWhenUsed/>
@@ -964,11 +1642,11 @@
       <w:color w:val="272727" w:themeColor="text1" w:themeTint="D8"/>
     </w:rPr>
   </w:style>
-  <w:style w:type="paragraph" w:styleId="Kop9">
+  <w:style w:type="paragraph" w:styleId="Heading9">
     <w:name w:val="heading 9"/>
-    <w:basedOn w:val="Standaard"/>
-    <w:next w:val="Standaard"/>
-    <w:link w:val="Kop9Char"/>
+    <w:basedOn w:val="Normal"/>
+    <w:next w:val="Normal"/>
+    <w:link w:val="Heading9Char"/>
     <w:uiPriority w:val="9"/>
     <w:semiHidden/>
     <w:unhideWhenUsed/>
@@ -985,12 +1663,13 @@
       <w:color w:val="272727" w:themeColor="text1" w:themeTint="D8"/>
     </w:rPr>
   </w:style>
-  <w:style w:type="character" w:default="1" w:styleId="Standaardalinea-lettertype">
+  <w:style w:type="character" w:default="1" w:styleId="DefaultParagraphFont">
     <w:name w:val="Default Paragraph Font"/>
     <w:uiPriority w:val="1"/>
+    <w:semiHidden/>
     <w:unhideWhenUsed/>
   </w:style>
-  <w:style w:type="table" w:default="1" w:styleId="Standaardtabel">
+  <w:style w:type="table" w:default="1" w:styleId="TableNormal">
     <w:name w:val="Normal Table"/>
     <w:uiPriority w:val="99"/>
     <w:semiHidden/>
@@ -1005,16 +1684,16 @@
       </w:tblCellMar>
     </w:tblPr>
   </w:style>
-  <w:style w:type="numbering" w:default="1" w:styleId="Geenlijst">
+  <w:style w:type="numbering" w:default="1" w:styleId="NoList">
     <w:name w:val="No List"/>
     <w:uiPriority w:val="99"/>
     <w:semiHidden/>
     <w:unhideWhenUsed/>
   </w:style>
-  <w:style w:type="character" w:customStyle="1" w:styleId="Kop1Char">
-    <w:name w:val="Kop 1 Char"/>
-    <w:basedOn w:val="Standaardalinea-lettertype"/>
-    <w:link w:val="Kop1"/>
+  <w:style w:type="character" w:customStyle="1" w:styleId="Heading1Char">
+    <w:name w:val="Heading 1 Char"/>
+    <w:basedOn w:val="DefaultParagraphFont"/>
+    <w:link w:val="Heading1"/>
     <w:uiPriority w:val="9"/>
     <w:rsid w:val="00A038E8"/>
     <w:rPr>
@@ -1024,10 +1703,10 @@
       <w:szCs w:val="40"/>
     </w:rPr>
   </w:style>
-  <w:style w:type="character" w:customStyle="1" w:styleId="Kop2Char">
-    <w:name w:val="Kop 2 Char"/>
-    <w:basedOn w:val="Standaardalinea-lettertype"/>
-    <w:link w:val="Kop2"/>
+  <w:style w:type="character" w:customStyle="1" w:styleId="Heading2Char">
+    <w:name w:val="Heading 2 Char"/>
+    <w:basedOn w:val="DefaultParagraphFont"/>
+    <w:link w:val="Heading2"/>
     <w:uiPriority w:val="9"/>
     <w:semiHidden/>
     <w:rsid w:val="00A038E8"/>
@@ -1038,10 +1717,10 @@
       <w:szCs w:val="32"/>
     </w:rPr>
   </w:style>
-  <w:style w:type="character" w:customStyle="1" w:styleId="Kop3Char">
-    <w:name w:val="Kop 3 Char"/>
-    <w:basedOn w:val="Standaardalinea-lettertype"/>
-    <w:link w:val="Kop3"/>
+  <w:style w:type="character" w:customStyle="1" w:styleId="Heading3Char">
+    <w:name w:val="Heading 3 Char"/>
+    <w:basedOn w:val="DefaultParagraphFont"/>
+    <w:link w:val="Heading3"/>
     <w:uiPriority w:val="9"/>
     <w:semiHidden/>
     <w:rsid w:val="00A038E8"/>
@@ -1052,10 +1731,10 @@
       <w:szCs w:val="28"/>
     </w:rPr>
   </w:style>
-  <w:style w:type="character" w:customStyle="1" w:styleId="Kop4Char">
-    <w:name w:val="Kop 4 Char"/>
-    <w:basedOn w:val="Standaardalinea-lettertype"/>
-    <w:link w:val="Kop4"/>
+  <w:style w:type="character" w:customStyle="1" w:styleId="Heading4Char">
+    <w:name w:val="Heading 4 Char"/>
+    <w:basedOn w:val="DefaultParagraphFont"/>
+    <w:link w:val="Heading4"/>
     <w:uiPriority w:val="9"/>
     <w:semiHidden/>
     <w:rsid w:val="00A038E8"/>
@@ -1066,10 +1745,10 @@
       <w:color w:val="2F5496" w:themeColor="accent1" w:themeShade="BF"/>
     </w:rPr>
   </w:style>
-  <w:style w:type="character" w:customStyle="1" w:styleId="Kop5Char">
-    <w:name w:val="Kop 5 Char"/>
-    <w:basedOn w:val="Standaardalinea-lettertype"/>
-    <w:link w:val="Kop5"/>
+  <w:style w:type="character" w:customStyle="1" w:styleId="Heading5Char">
+    <w:name w:val="Heading 5 Char"/>
+    <w:basedOn w:val="DefaultParagraphFont"/>
+    <w:link w:val="Heading5"/>
     <w:uiPriority w:val="9"/>
     <w:semiHidden/>
     <w:rsid w:val="00A038E8"/>
@@ -1078,10 +1757,10 @@
       <w:color w:val="2F5496" w:themeColor="accent1" w:themeShade="BF"/>
     </w:rPr>
   </w:style>
-  <w:style w:type="character" w:customStyle="1" w:styleId="Kop6Char">
-    <w:name w:val="Kop 6 Char"/>
-    <w:basedOn w:val="Standaardalinea-lettertype"/>
-    <w:link w:val="Kop6"/>
+  <w:style w:type="character" w:customStyle="1" w:styleId="Heading6Char">
+    <w:name w:val="Heading 6 Char"/>
+    <w:basedOn w:val="DefaultParagraphFont"/>
+    <w:link w:val="Heading6"/>
     <w:uiPriority w:val="9"/>
     <w:semiHidden/>
     <w:rsid w:val="00A038E8"/>
@@ -1092,10 +1771,10 @@
       <w:color w:val="595959" w:themeColor="text1" w:themeTint="A6"/>
     </w:rPr>
   </w:style>
-  <w:style w:type="character" w:customStyle="1" w:styleId="Kop7Char">
-    <w:name w:val="Kop 7 Char"/>
-    <w:basedOn w:val="Standaardalinea-lettertype"/>
-    <w:link w:val="Kop7"/>
+  <w:style w:type="character" w:customStyle="1" w:styleId="Heading7Char">
+    <w:name w:val="Heading 7 Char"/>
+    <w:basedOn w:val="DefaultParagraphFont"/>
+    <w:link w:val="Heading7"/>
     <w:uiPriority w:val="9"/>
     <w:semiHidden/>
     <w:rsid w:val="00A038E8"/>
@@ -1104,10 +1783,10 @@
       <w:color w:val="595959" w:themeColor="text1" w:themeTint="A6"/>
     </w:rPr>
   </w:style>
-  <w:style w:type="character" w:customStyle="1" w:styleId="Kop8Char">
-    <w:name w:val="Kop 8 Char"/>
-    <w:basedOn w:val="Standaardalinea-lettertype"/>
-    <w:link w:val="Kop8"/>
+  <w:style w:type="character" w:customStyle="1" w:styleId="Heading8Char">
+    <w:name w:val="Heading 8 Char"/>
+    <w:basedOn w:val="DefaultParagraphFont"/>
+    <w:link w:val="Heading8"/>
     <w:uiPriority w:val="9"/>
     <w:semiHidden/>
     <w:rsid w:val="00A038E8"/>
@@ -1118,10 +1797,10 @@
       <w:color w:val="272727" w:themeColor="text1" w:themeTint="D8"/>
     </w:rPr>
   </w:style>
-  <w:style w:type="character" w:customStyle="1" w:styleId="Kop9Char">
-    <w:name w:val="Kop 9 Char"/>
-    <w:basedOn w:val="Standaardalinea-lettertype"/>
-    <w:link w:val="Kop9"/>
+  <w:style w:type="character" w:customStyle="1" w:styleId="Heading9Char">
+    <w:name w:val="Heading 9 Char"/>
+    <w:basedOn w:val="DefaultParagraphFont"/>
+    <w:link w:val="Heading9"/>
     <w:uiPriority w:val="9"/>
     <w:semiHidden/>
     <w:rsid w:val="00A038E8"/>
@@ -1130,11 +1809,11 @@
       <w:color w:val="272727" w:themeColor="text1" w:themeTint="D8"/>
     </w:rPr>
   </w:style>
-  <w:style w:type="paragraph" w:styleId="Titel">
+  <w:style w:type="paragraph" w:styleId="Title">
     <w:name w:val="Title"/>
-    <w:basedOn w:val="Standaard"/>
-    <w:next w:val="Standaard"/>
-    <w:link w:val="TitelChar"/>
+    <w:basedOn w:val="Normal"/>
+    <w:next w:val="Normal"/>
+    <w:link w:val="TitleChar"/>
     <w:uiPriority w:val="10"/>
     <w:qFormat/>
     <w:rsid w:val="00A038E8"/>
@@ -1150,10 +1829,10 @@
       <w:szCs w:val="56"/>
     </w:rPr>
   </w:style>
-  <w:style w:type="character" w:customStyle="1" w:styleId="TitelChar">
-    <w:name w:val="Titel Char"/>
-    <w:basedOn w:val="Standaardalinea-lettertype"/>
-    <w:link w:val="Titel"/>
+  <w:style w:type="character" w:customStyle="1" w:styleId="TitleChar">
+    <w:name w:val="Title Char"/>
+    <w:basedOn w:val="DefaultParagraphFont"/>
+    <w:link w:val="Title"/>
     <w:uiPriority w:val="10"/>
     <w:rsid w:val="00A038E8"/>
     <w:rPr>
@@ -1164,11 +1843,11 @@
       <w:szCs w:val="56"/>
     </w:rPr>
   </w:style>
-  <w:style w:type="paragraph" w:styleId="Ondertitel">
+  <w:style w:type="paragraph" w:styleId="Subtitle">
     <w:name w:val="Subtitle"/>
-    <w:basedOn w:val="Standaard"/>
-    <w:next w:val="Standaard"/>
-    <w:link w:val="OndertitelChar"/>
+    <w:basedOn w:val="Normal"/>
+    <w:next w:val="Normal"/>
+    <w:link w:val="SubtitleChar"/>
     <w:uiPriority w:val="11"/>
     <w:qFormat/>
     <w:rsid w:val="00A038E8"/>
@@ -1185,10 +1864,10 @@
       <w:szCs w:val="28"/>
     </w:rPr>
   </w:style>
-  <w:style w:type="character" w:customStyle="1" w:styleId="OndertitelChar">
-    <w:name w:val="Ondertitel Char"/>
-    <w:basedOn w:val="Standaardalinea-lettertype"/>
-    <w:link w:val="Ondertitel"/>
+  <w:style w:type="character" w:customStyle="1" w:styleId="SubtitleChar">
+    <w:name w:val="Subtitle Char"/>
+    <w:basedOn w:val="DefaultParagraphFont"/>
+    <w:link w:val="Subtitle"/>
     <w:uiPriority w:val="11"/>
     <w:rsid w:val="00A038E8"/>
     <w:rPr>
@@ -1199,11 +1878,11 @@
       <w:szCs w:val="28"/>
     </w:rPr>
   </w:style>
-  <w:style w:type="paragraph" w:styleId="Citaat">
+  <w:style w:type="paragraph" w:styleId="Quote">
     <w:name w:val="Quote"/>
-    <w:basedOn w:val="Standaard"/>
-    <w:next w:val="Standaard"/>
-    <w:link w:val="CitaatChar"/>
+    <w:basedOn w:val="Normal"/>
+    <w:next w:val="Normal"/>
+    <w:link w:val="QuoteChar"/>
     <w:uiPriority w:val="29"/>
     <w:qFormat/>
     <w:rsid w:val="00A038E8"/>
@@ -1217,10 +1896,10 @@
       <w:color w:val="404040" w:themeColor="text1" w:themeTint="BF"/>
     </w:rPr>
   </w:style>
-  <w:style w:type="character" w:customStyle="1" w:styleId="CitaatChar">
-    <w:name w:val="Citaat Char"/>
-    <w:basedOn w:val="Standaardalinea-lettertype"/>
-    <w:link w:val="Citaat"/>
+  <w:style w:type="character" w:customStyle="1" w:styleId="QuoteChar">
+    <w:name w:val="Quote Char"/>
+    <w:basedOn w:val="DefaultParagraphFont"/>
+    <w:link w:val="Quote"/>
     <w:uiPriority w:val="29"/>
     <w:rsid w:val="00A038E8"/>
     <w:rPr>
@@ -1229,9 +1908,9 @@
       <w:color w:val="404040" w:themeColor="text1" w:themeTint="BF"/>
     </w:rPr>
   </w:style>
-  <w:style w:type="paragraph" w:styleId="Lijstalinea">
+  <w:style w:type="paragraph" w:styleId="ListParagraph">
     <w:name w:val="List Paragraph"/>
-    <w:basedOn w:val="Standaard"/>
+    <w:basedOn w:val="Normal"/>
     <w:uiPriority w:val="34"/>
     <w:qFormat/>
     <w:rsid w:val="00A038E8"/>
@@ -1240,9 +1919,9 @@
       <w:contextualSpacing/>
     </w:pPr>
   </w:style>
-  <w:style w:type="character" w:styleId="Intensievebenadrukking">
+  <w:style w:type="character" w:styleId="IntenseEmphasis">
     <w:name w:val="Intense Emphasis"/>
-    <w:basedOn w:val="Standaardalinea-lettertype"/>
+    <w:basedOn w:val="DefaultParagraphFont"/>
     <w:uiPriority w:val="21"/>
     <w:qFormat/>
     <w:rsid w:val="00A038E8"/>
@@ -1252,11 +1931,11 @@
       <w:color w:val="2F5496" w:themeColor="accent1" w:themeShade="BF"/>
     </w:rPr>
   </w:style>
-  <w:style w:type="paragraph" w:styleId="Duidelijkcitaat">
+  <w:style w:type="paragraph" w:styleId="IntenseQuote">
     <w:name w:val="Intense Quote"/>
-    <w:basedOn w:val="Standaard"/>
-    <w:next w:val="Standaard"/>
-    <w:link w:val="DuidelijkcitaatChar"/>
+    <w:basedOn w:val="Normal"/>
+    <w:next w:val="Normal"/>
+    <w:link w:val="IntenseQuoteChar"/>
     <w:uiPriority w:val="30"/>
     <w:qFormat/>
     <w:rsid w:val="00A038E8"/>
@@ -1275,10 +1954,10 @@
       <w:color w:val="2F5496" w:themeColor="accent1" w:themeShade="BF"/>
     </w:rPr>
   </w:style>
-  <w:style w:type="character" w:customStyle="1" w:styleId="DuidelijkcitaatChar">
-    <w:name w:val="Duidelijk citaat Char"/>
-    <w:basedOn w:val="Standaardalinea-lettertype"/>
-    <w:link w:val="Duidelijkcitaat"/>
+  <w:style w:type="character" w:customStyle="1" w:styleId="IntenseQuoteChar">
+    <w:name w:val="Intense Quote Char"/>
+    <w:basedOn w:val="DefaultParagraphFont"/>
+    <w:link w:val="IntenseQuote"/>
     <w:uiPriority w:val="30"/>
     <w:rsid w:val="00A038E8"/>
     <w:rPr>
@@ -1287,9 +1966,9 @@
       <w:color w:val="2F5496" w:themeColor="accent1" w:themeShade="BF"/>
     </w:rPr>
   </w:style>
-  <w:style w:type="character" w:styleId="Intensieveverwijzing">
+  <w:style w:type="character" w:styleId="IntenseReference">
     <w:name w:val="Intense Reference"/>
-    <w:basedOn w:val="Standaardalinea-lettertype"/>
+    <w:basedOn w:val="DefaultParagraphFont"/>
     <w:uiPriority w:val="32"/>
     <w:qFormat/>
     <w:rsid w:val="00A038E8"/>
@@ -1301,9 +1980,9 @@
       <w:spacing w:val="5"/>
     </w:rPr>
   </w:style>
-  <w:style w:type="table" w:styleId="Tabelraster">
+  <w:style w:type="table" w:styleId="TableGrid">
     <w:name w:val="Table Grid"/>
-    <w:basedOn w:val="Standaardtabel"/>
+    <w:basedOn w:val="TableNormal"/>
     <w:uiPriority w:val="39"/>
     <w:rsid w:val="006206FB"/>
     <w:pPr>

</xml_diff>